<commit_message>
Improved counting/recognition by placing thresh on max distance
Max distance a centroid can appear from its last known position
</commit_message>
<xml_diff>
--- a/A Novel Classifier for Tracking Vehicular Traffic.docx
+++ b/A Novel Classifier for Tracking Vehicular Traffic.docx
@@ -44,7 +44,7 @@
           <w:docPartGallery w:val="Table of Contents"/>
           <w:docPartUnique w:val="true"/>
         </w:docPartObj>
-        <w:id w:val="1602067583"/>
+        <w:id w:val="1249241909"/>
       </w:sdtPr>
       <w:sdtContent>
         <w:p>
@@ -3173,7 +3173,7 @@
           <w:docPartGallery w:val="Bibliographies"/>
           <w:docPartUnique w:val="true"/>
         </w:docPartObj>
-        <w:id w:val="1977346290"/>
+        <w:id w:val="1502139176"/>
       </w:sdtPr>
       <w:sdtContent>
         <w:p>

</xml_diff>

<commit_message>
Added CheeryTree note taking. Started impl. centroid distance threshing.
</commit_message>
<xml_diff>
--- a/A Novel Classifier for Tracking Vehicular Traffic.docx
+++ b/A Novel Classifier for Tracking Vehicular Traffic.docx
@@ -44,7 +44,7 @@
           <w:docPartGallery w:val="Table of Contents"/>
           <w:docPartUnique w:val="true"/>
         </w:docPartObj>
-        <w:id w:val="1249241909"/>
+        <w:id w:val="2107637566"/>
       </w:sdtPr>
       <w:sdtContent>
         <w:p>
@@ -75,6 +75,7 @@
             <w:rPr>
               <w:webHidden/>
               <w:rStyle w:val="IndexLink"/>
+              <w:vanish w:val="false"/>
             </w:rPr>
             <w:instrText> TOC \z \o "1-3" \u \h</w:instrText>
           </w:r>
@@ -82,6 +83,7 @@
             <w:rPr>
               <w:webHidden/>
               <w:rStyle w:val="IndexLink"/>
+              <w:vanish w:val="false"/>
             </w:rPr>
             <w:fldChar w:fldCharType="separate"/>
           </w:r>
@@ -90,6 +92,7 @@
               <w:rPr>
                 <w:webHidden/>
                 <w:rStyle w:val="IndexLink"/>
+                <w:vanish w:val="false"/>
                 <w:lang w:val="en-US"/>
               </w:rPr>
               <w:t>Abstract</w:t>
@@ -143,13 +146,6 @@
             <w:r>
               <w:rPr>
                 <w:webHidden/>
-                <w:rStyle w:val="IndexLink"/>
-              </w:rPr>
-              <w:t>Introduction</w:t>
-            </w:r>
-            <w:r>
-              <w:rPr>
-                <w:webHidden/>
               </w:rPr>
               <w:fldChar w:fldCharType="begin"/>
             </w:r>
@@ -167,9 +163,11 @@
             </w:r>
             <w:r>
               <w:rPr>
+                <w:webHidden/>
                 <w:rStyle w:val="IndexLink"/>
                 <w:vanish w:val="false"/>
               </w:rPr>
+              <w:t>Introduction</w:t>
               <w:tab/>
               <w:t>3</w:t>
             </w:r>
@@ -197,6 +195,7 @@
               <w:rPr>
                 <w:webHidden/>
                 <w:rStyle w:val="IndexLink"/>
+                <w:vanish w:val="false"/>
                 <w:lang w:val="en-US"/>
               </w:rPr>
               <w:t>Literature Review</w:t>
@@ -251,6 +250,7 @@
               <w:rPr>
                 <w:webHidden/>
                 <w:rStyle w:val="IndexLink"/>
+                <w:vanish w:val="false"/>
                 <w:lang w:val="en-US"/>
               </w:rPr>
               <w:t>Design</w:t>
@@ -305,6 +305,7 @@
               <w:rPr>
                 <w:webHidden/>
                 <w:rStyle w:val="IndexLink"/>
+                <w:vanish w:val="false"/>
                 <w:lang w:val="en-US"/>
               </w:rPr>
               <w:t>Edge Detection</w:t>
@@ -359,6 +360,7 @@
               <w:rPr>
                 <w:webHidden/>
                 <w:rStyle w:val="IndexLink"/>
+                <w:vanish w:val="false"/>
                 <w:lang w:val="en-US"/>
               </w:rPr>
               <w:t>Conclusion</w:t>
@@ -403,19 +405,9 @@
             <w:tabs>
               <w:tab w:val="right" w:pos="9016" w:leader="dot"/>
             </w:tabs>
-            <w:rPr>
-              <w:rFonts w:eastAsia="" w:eastAsiaTheme="minorEastAsia"/>
-              <w:lang w:eastAsia="en-AU"/>
-            </w:rPr>
+            <w:rPr/>
           </w:pPr>
           <w:hyperlink w:anchor="_Toc33433485">
-            <w:r>
-              <w:rPr>
-                <w:webHidden/>
-                <w:rStyle w:val="IndexLink"/>
-              </w:rPr>
-              <w:t>Bibliography</w:t>
-            </w:r>
             <w:r>
               <w:rPr>
                 <w:webHidden/>
@@ -436,9 +428,11 @@
             </w:r>
             <w:r>
               <w:rPr>
+                <w:webHidden/>
                 <w:rStyle w:val="IndexLink"/>
                 <w:vanish w:val="false"/>
               </w:rPr>
+              <w:t>Bibliography</w:t>
               <w:tab/>
               <w:t>7</w:t>
             </w:r>
@@ -450,19 +444,6 @@
             </w:r>
           </w:hyperlink>
         </w:p>
-        <w:p>
-          <w:pPr>
-            <w:pStyle w:val="Normal"/>
-            <w:rPr/>
-          </w:pPr>
-          <w:r>
-            <w:rPr/>
-          </w:r>
-          <w:r>
-            <w:rPr/>
-            <w:fldChar w:fldCharType="end"/>
-          </w:r>
-        </w:p>
       </w:sdtContent>
     </w:sdt>
     <w:p>
@@ -472,6 +453,10 @@
       </w:pPr>
       <w:r>
         <w:rPr/>
+      </w:r>
+      <w:r>
+        <w:rPr/>
+        <w:fldChar w:fldCharType="end"/>
       </w:r>
     </w:p>
     <w:p>
@@ -1105,7 +1090,7 @@
           </w:r>
           <w:r>
             <w:rPr/>
-            <w:instrText> CITATION The08 \l 3081 </w:instrText>
+            <w:instrText>CITATION The08 \l 3081</w:instrText>
           </w:r>
           <w:r>
             <w:rPr/>
@@ -1146,7 +1131,7 @@
           </w:r>
           <w:r>
             <w:rPr/>
-            <w:instrText> CITATION INR19 \l 3081 </w:instrText>
+            <w:instrText>CITATION INR19 \l 3081</w:instrText>
           </w:r>
           <w:r>
             <w:rPr/>
@@ -1173,7 +1158,7 @@
           </w:r>
           <w:r>
             <w:rPr/>
-            <w:instrText> CITATION CIT18 \l 3081 </w:instrText>
+            <w:instrText>CITATION CIT18 \l 3081</w:instrText>
           </w:r>
           <w:r>
             <w:rPr/>
@@ -1230,7 +1215,7 @@
           </w:r>
           <w:r>
             <w:rPr/>
-            <w:instrText> CITATION Sma16 \l 3081 </w:instrText>
+            <w:instrText>CITATION Sma16 \l 3081</w:instrText>
           </w:r>
           <w:r>
             <w:rPr/>
@@ -1271,7 +1256,7 @@
           </w:r>
           <w:r>
             <w:rPr/>
-            <w:instrText> CITATION Sma16 \l 3081 </w:instrText>
+            <w:instrText>CITATION Sma16 \l 3081</w:instrText>
           </w:r>
           <w:r>
             <w:rPr/>
@@ -1312,7 +1297,7 @@
           </w:r>
           <w:r>
             <w:rPr/>
-            <w:instrText> CITATION Wik \l 3081 </w:instrText>
+            <w:instrText>CITATION Wik \l 3081</w:instrText>
           </w:r>
           <w:r>
             <w:rPr/>
@@ -1697,61 +1682,89 @@
         </w:rPr>
       </w:pPr>
       <w:r>
-        <w:rPr/>
-      </w:r>
-    </w:p>
-    <w:p>
-      <w:pPr>
-        <w:pStyle w:val="NormalWeb"/>
-        <w:spacing w:beforeAutospacing="0" w:before="0" w:afterAutospacing="0" w:after="0"/>
-        <w:rPr>
-          <w:rFonts w:ascii="Calibri" w:hAnsi="Calibri" w:cs="Calibri"/>
-          <w:b/>
-          <w:b/>
-          <w:bCs/>
-          <w:sz w:val="22"/>
-          <w:szCs w:val="22"/>
-          <w:lang w:val="en-US"/>
-        </w:rPr>
-      </w:pPr>
-      <w:r>
-        <w:rPr/>
-      </w:r>
-    </w:p>
-    <w:p>
-      <w:pPr>
-        <w:pStyle w:val="NormalWeb"/>
-        <w:spacing w:beforeAutospacing="0" w:before="0" w:afterAutospacing="0" w:after="0"/>
-        <w:rPr>
-          <w:rFonts w:ascii="Calibri" w:hAnsi="Calibri" w:cs="Calibri"/>
-          <w:b/>
-          <w:b/>
-          <w:bCs/>
-          <w:sz w:val="22"/>
-          <w:szCs w:val="22"/>
-          <w:lang w:val="en-US"/>
-        </w:rPr>
-      </w:pPr>
-      <w:r>
-        <w:rPr/>
-      </w:r>
-    </w:p>
-    <w:p>
-      <w:pPr>
-        <w:pStyle w:val="NormalWeb"/>
-        <w:spacing w:beforeAutospacing="0" w:before="0" w:afterAutospacing="0" w:after="0"/>
-        <w:rPr>
-          <w:rFonts w:ascii="Calibri" w:hAnsi="Calibri" w:cs="Calibri"/>
-          <w:b/>
-          <w:b/>
-          <w:bCs/>
-          <w:sz w:val="22"/>
-          <w:szCs w:val="22"/>
-          <w:lang w:val="en-US"/>
-        </w:rPr>
-      </w:pPr>
-      <w:r>
-        <w:rPr/>
+        <w:rPr>
+          <w:rFonts w:cs="Calibri" w:ascii="Calibri" w:hAnsi="Calibri"/>
+          <w:b/>
+          <w:bCs/>
+          <w:sz w:val="22"/>
+          <w:szCs w:val="22"/>
+          <w:lang w:val="en-US"/>
+        </w:rPr>
+      </w:r>
+    </w:p>
+    <w:p>
+      <w:pPr>
+        <w:pStyle w:val="NormalWeb"/>
+        <w:spacing w:beforeAutospacing="0" w:before="0" w:afterAutospacing="0" w:after="0"/>
+        <w:rPr>
+          <w:rFonts w:ascii="Calibri" w:hAnsi="Calibri" w:cs="Calibri"/>
+          <w:b/>
+          <w:b/>
+          <w:bCs/>
+          <w:sz w:val="22"/>
+          <w:szCs w:val="22"/>
+          <w:lang w:val="en-US"/>
+        </w:rPr>
+      </w:pPr>
+      <w:r>
+        <w:rPr>
+          <w:rFonts w:cs="Calibri" w:ascii="Calibri" w:hAnsi="Calibri"/>
+          <w:b/>
+          <w:bCs/>
+          <w:sz w:val="22"/>
+          <w:szCs w:val="22"/>
+          <w:lang w:val="en-US"/>
+        </w:rPr>
+      </w:r>
+    </w:p>
+    <w:p>
+      <w:pPr>
+        <w:pStyle w:val="NormalWeb"/>
+        <w:spacing w:beforeAutospacing="0" w:before="0" w:afterAutospacing="0" w:after="0"/>
+        <w:rPr>
+          <w:rFonts w:ascii="Calibri" w:hAnsi="Calibri" w:cs="Calibri"/>
+          <w:b/>
+          <w:b/>
+          <w:bCs/>
+          <w:sz w:val="22"/>
+          <w:szCs w:val="22"/>
+          <w:lang w:val="en-US"/>
+        </w:rPr>
+      </w:pPr>
+      <w:r>
+        <w:rPr>
+          <w:rFonts w:cs="Calibri" w:ascii="Calibri" w:hAnsi="Calibri"/>
+          <w:b/>
+          <w:bCs/>
+          <w:sz w:val="22"/>
+          <w:szCs w:val="22"/>
+          <w:lang w:val="en-US"/>
+        </w:rPr>
+      </w:r>
+    </w:p>
+    <w:p>
+      <w:pPr>
+        <w:pStyle w:val="NormalWeb"/>
+        <w:spacing w:beforeAutospacing="0" w:before="0" w:afterAutospacing="0" w:after="0"/>
+        <w:rPr>
+          <w:rFonts w:ascii="Calibri" w:hAnsi="Calibri" w:cs="Calibri"/>
+          <w:b/>
+          <w:b/>
+          <w:bCs/>
+          <w:sz w:val="22"/>
+          <w:szCs w:val="22"/>
+          <w:lang w:val="en-US"/>
+        </w:rPr>
+      </w:pPr>
+      <w:r>
+        <w:rPr>
+          <w:rFonts w:cs="Calibri" w:ascii="Calibri" w:hAnsi="Calibri"/>
+          <w:b/>
+          <w:bCs/>
+          <w:sz w:val="22"/>
+          <w:szCs w:val="22"/>
+          <w:lang w:val="en-US"/>
+        </w:rPr>
       </w:r>
     </w:p>
     <w:p>
@@ -3061,9 +3074,151 @@
     <w:p>
       <w:pPr>
         <w:pStyle w:val="Heading1"/>
-        <w:rPr>
-          <w:lang w:val="en-US"/>
-        </w:rPr>
+        <w:rPr/>
+      </w:pPr>
+      <w:r>
+        <w:rPr>
+          <w:lang w:val="en-US"/>
+        </w:rPr>
+        <w:t>Future Plans</w:t>
+      </w:r>
+    </w:p>
+    <w:p>
+      <w:pPr>
+        <w:pStyle w:val="Normal"/>
+        <w:rPr>
+          <w:lang w:val="en-US"/>
+        </w:rPr>
+      </w:pPr>
+      <w:r>
+        <w:rPr/>
+      </w:r>
+    </w:p>
+    <w:p>
+      <w:pPr>
+        <w:pStyle w:val="Normal"/>
+        <w:rPr>
+          <w:b/>
+          <w:b/>
+          <w:bCs/>
+        </w:rPr>
+      </w:pPr>
+      <w:r>
+        <w:rPr>
+          <w:b/>
+          <w:bCs/>
+          <w:lang w:val="en-US"/>
+        </w:rPr>
+        <w:t>Night Monitoring</w:t>
+      </w:r>
+    </w:p>
+    <w:p>
+      <w:pPr>
+        <w:pStyle w:val="Normal"/>
+        <w:rPr>
+          <w:b w:val="false"/>
+          <w:b w:val="false"/>
+          <w:bCs w:val="false"/>
+        </w:rPr>
+      </w:pPr>
+      <w:r>
+        <w:rPr>
+          <w:b w:val="false"/>
+          <w:bCs w:val="false"/>
+          <w:lang w:val="en-US"/>
+        </w:rPr>
+        <w:t>- Infra-red camera</w:t>
+      </w:r>
+    </w:p>
+    <w:p>
+      <w:pPr>
+        <w:pStyle w:val="Normal"/>
+        <w:rPr>
+          <w:lang w:val="en-US"/>
+        </w:rPr>
+      </w:pPr>
+      <w:r>
+        <w:rPr>
+          <w:b w:val="false"/>
+          <w:bCs w:val="false"/>
+        </w:rPr>
+      </w:r>
+    </w:p>
+    <w:p>
+      <w:pPr>
+        <w:pStyle w:val="Normal"/>
+        <w:rPr>
+          <w:lang w:val="en-US"/>
+        </w:rPr>
+      </w:pPr>
+      <w:r>
+        <w:rPr>
+          <w:b w:val="false"/>
+          <w:bCs w:val="false"/>
+        </w:rPr>
+      </w:r>
+    </w:p>
+    <w:p>
+      <w:pPr>
+        <w:pStyle w:val="Normal"/>
+        <w:rPr>
+          <w:b/>
+          <w:b/>
+          <w:bCs/>
+        </w:rPr>
+      </w:pPr>
+      <w:r>
+        <w:rPr>
+          <w:b/>
+          <w:bCs/>
+          <w:lang w:val="en-US"/>
+        </w:rPr>
+        <w:t>Traffic Routing and Optimization</w:t>
+      </w:r>
+    </w:p>
+    <w:p>
+      <w:pPr>
+        <w:pStyle w:val="Normal"/>
+        <w:rPr>
+          <w:b w:val="false"/>
+          <w:b w:val="false"/>
+          <w:bCs w:val="false"/>
+        </w:rPr>
+      </w:pPr>
+      <w:r>
+        <w:rPr>
+          <w:b w:val="false"/>
+          <w:bCs w:val="false"/>
+          <w:lang w:val="en-US"/>
+        </w:rPr>
+        <w:t>- Model a system’s state using data</w:t>
+      </w:r>
+    </w:p>
+    <w:p>
+      <w:pPr>
+        <w:pStyle w:val="Normal"/>
+        <w:rPr>
+          <w:b w:val="false"/>
+          <w:b w:val="false"/>
+          <w:bCs w:val="false"/>
+        </w:rPr>
+      </w:pPr>
+      <w:r>
+        <w:rPr>
+          <w:b w:val="false"/>
+          <w:bCs w:val="false"/>
+          <w:lang w:val="en-US"/>
+        </w:rPr>
+        <w:t xml:space="preserve">- Use Dijkstra's algorithm to optimize routing </w:t>
+      </w:r>
+      <w:r>
+        <w:br w:type="page"/>
+      </w:r>
+    </w:p>
+    <w:p>
+      <w:pPr>
+        <w:pStyle w:val="Heading1"/>
+        <w:rPr/>
       </w:pPr>
       <w:bookmarkStart w:id="6" w:name="_Toc33433484"/>
       <w:r>
@@ -3167,53 +3322,6 @@
         <w:br w:type="page"/>
       </w:r>
     </w:p>
-    <w:sdt>
-      <w:sdtPr>
-        <w:docPartObj>
-          <w:docPartGallery w:val="Bibliographies"/>
-          <w:docPartUnique w:val="true"/>
-        </w:docPartObj>
-        <w:id w:val="1502139176"/>
-      </w:sdtPr>
-      <w:sdtContent>
-        <w:p>
-          <w:pPr>
-            <w:pStyle w:val="Heading1"/>
-            <w:rPr/>
-          </w:pPr>
-          <w:bookmarkStart w:id="7" w:name="_Toc33433485"/>
-          <w:r>
-            <w:rPr/>
-            <w:t>Bibliography</w:t>
-          </w:r>
-          <w:bookmarkEnd w:id="7"/>
-        </w:p>
-        <w:p>
-          <w:pPr>
-            <w:pStyle w:val="Normal"/>
-            <w:rPr/>
-          </w:pPr>
-          <w:r>
-            <w:fldChar w:fldCharType="begin"/>
-          </w:r>
-          <w:r>
-            <w:rPr/>
-            <w:instrText> BIBLIOGRAPHY </w:instrText>
-          </w:r>
-          <w:r>
-            <w:rPr/>
-            <w:fldChar w:fldCharType="separate"/>
-          </w:r>
-          <w:r>
-            <w:rPr/>
-          </w:r>
-          <w:r>
-            <w:rPr/>
-            <w:fldChar w:fldCharType="end"/>
-          </w:r>
-        </w:p>
-      </w:sdtContent>
-    </w:sdt>
     <w:tbl>
       <w:tblPr>
         <w:tblW w:w="5000" w:type="pct"/>
@@ -3240,20 +3348,28 @@
             <w:tcBorders/>
             <w:shd w:fill="auto" w:val="clear"/>
           </w:tcPr>
-          <w:p>
-            <w:pPr>
-              <w:pStyle w:val="Bibliography"/>
-              <w:spacing w:before="0" w:after="160"/>
-              <w:rPr>
-                <w:sz w:val="24"/>
-                <w:szCs w:val="24"/>
-              </w:rPr>
-            </w:pPr>
-            <w:r>
-              <w:rPr/>
-              <w:t xml:space="preserve">[1] </w:t>
-            </w:r>
-          </w:p>
+          <w:sdt>
+            <w:sdtPr>
+              <w:docPartObj>
+                <w:docPartGallery w:val="Bibliographies"/>
+                <w:docPartUnique w:val="true"/>
+              </w:docPartObj>
+              <w:id w:val="1456536666"/>
+            </w:sdtPr>
+            <w:sdtContent>
+              <w:p>
+                <w:pPr>
+                  <w:pStyle w:val="Heading1"/>
+                  <w:pageBreakBefore/>
+                  <w:spacing w:before="240" w:after="0"/>
+                  <w:rPr/>
+                </w:pPr>
+                <w:r>
+                  <w:rPr/>
+                </w:r>
+              </w:p>
+            </w:sdtContent>
+          </w:sdt>
         </w:tc>
         <w:tc>
           <w:tcPr>
@@ -3261,17 +3377,27 @@
             <w:tcBorders/>
             <w:shd w:fill="auto" w:val="clear"/>
           </w:tcPr>
-          <w:p>
-            <w:pPr>
-              <w:pStyle w:val="Bibliography"/>
-              <w:spacing w:before="0" w:after="160"/>
-              <w:rPr/>
-            </w:pPr>
-            <w:r>
-              <w:rPr/>
-              <w:t>The WHO, “Climate Impacts,” 2008. [Online]. Available: https://www.who.int/sustainable-development/transport/health-risks/climate-impacts/en/. [Accessed February 2020].</w:t>
-            </w:r>
-          </w:p>
+          <w:sdt>
+            <w:sdtPr>
+              <w:docPartObj>
+                <w:docPartGallery w:val="Bibliographies"/>
+                <w:docPartUnique w:val="true"/>
+              </w:docPartObj>
+              <w:id w:val="1718053030"/>
+            </w:sdtPr>
+            <w:sdtContent>
+              <w:p>
+                <w:pPr>
+                  <w:pStyle w:val="Heading1"/>
+                  <w:spacing w:before="240" w:after="0"/>
+                  <w:rPr/>
+                </w:pPr>
+                <w:r>
+                  <w:rPr/>
+                </w:r>
+              </w:p>
+            </w:sdtContent>
+          </w:sdt>
         </w:tc>
       </w:tr>
       <w:tr>
@@ -3282,17 +3408,27 @@
             <w:tcBorders/>
             <w:shd w:fill="auto" w:val="clear"/>
           </w:tcPr>
-          <w:p>
-            <w:pPr>
-              <w:pStyle w:val="Bibliography"/>
-              <w:spacing w:before="0" w:after="160"/>
-              <w:rPr/>
-            </w:pPr>
-            <w:r>
-              <w:rPr/>
-              <w:t xml:space="preserve">[2] </w:t>
-            </w:r>
-          </w:p>
+          <w:sdt>
+            <w:sdtPr>
+              <w:docPartObj>
+                <w:docPartGallery w:val="Bibliographies"/>
+                <w:docPartUnique w:val="true"/>
+              </w:docPartObj>
+              <w:id w:val="1281728943"/>
+            </w:sdtPr>
+            <w:sdtContent>
+              <w:p>
+                <w:pPr>
+                  <w:pStyle w:val="Heading1"/>
+                  <w:spacing w:before="240" w:after="0"/>
+                  <w:rPr/>
+                </w:pPr>
+                <w:r>
+                  <w:rPr/>
+                </w:r>
+              </w:p>
+            </w:sdtContent>
+          </w:sdt>
         </w:tc>
         <w:tc>
           <w:tcPr>
@@ -3300,17 +3436,27 @@
             <w:tcBorders/>
             <w:shd w:fill="auto" w:val="clear"/>
           </w:tcPr>
-          <w:p>
-            <w:pPr>
-              <w:pStyle w:val="Bibliography"/>
-              <w:spacing w:before="0" w:after="160"/>
-              <w:rPr/>
-            </w:pPr>
-            <w:r>
-              <w:rPr/>
-              <w:t>INRIX, “Congestion Costs Each American 97 hours, $1,348 A Year,” 2019. [Online]. Available: https://inrix.com/press-releases/scorecard-2018-us/. [Accessed February 2020].</w:t>
-            </w:r>
-          </w:p>
+          <w:sdt>
+            <w:sdtPr>
+              <w:docPartObj>
+                <w:docPartGallery w:val="Bibliographies"/>
+                <w:docPartUnique w:val="true"/>
+              </w:docPartObj>
+              <w:id w:val="159883353"/>
+            </w:sdtPr>
+            <w:sdtContent>
+              <w:p>
+                <w:pPr>
+                  <w:pStyle w:val="Heading1"/>
+                  <w:spacing w:before="240" w:after="0"/>
+                  <w:rPr/>
+                </w:pPr>
+                <w:r>
+                  <w:rPr/>
+                </w:r>
+              </w:p>
+            </w:sdtContent>
+          </w:sdt>
         </w:tc>
       </w:tr>
       <w:tr>
@@ -3321,17 +3467,27 @@
             <w:tcBorders/>
             <w:shd w:fill="auto" w:val="clear"/>
           </w:tcPr>
-          <w:p>
-            <w:pPr>
-              <w:pStyle w:val="Bibliography"/>
-              <w:spacing w:before="0" w:after="160"/>
-              <w:rPr/>
-            </w:pPr>
-            <w:r>
-              <w:rPr/>
-              <w:t xml:space="preserve">[3] </w:t>
-            </w:r>
-          </w:p>
+          <w:sdt>
+            <w:sdtPr>
+              <w:docPartObj>
+                <w:docPartGallery w:val="Bibliographies"/>
+                <w:docPartUnique w:val="true"/>
+              </w:docPartObj>
+              <w:id w:val="1159968964"/>
+            </w:sdtPr>
+            <w:sdtContent>
+              <w:p>
+                <w:pPr>
+                  <w:pStyle w:val="Heading1"/>
+                  <w:spacing w:before="240" w:after="0"/>
+                  <w:rPr/>
+                </w:pPr>
+                <w:r>
+                  <w:rPr/>
+                </w:r>
+              </w:p>
+            </w:sdtContent>
+          </w:sdt>
         </w:tc>
         <w:tc>
           <w:tcPr>
@@ -3339,17 +3495,27 @@
             <w:tcBorders/>
             <w:shd w:fill="auto" w:val="clear"/>
           </w:tcPr>
-          <w:p>
-            <w:pPr>
-              <w:pStyle w:val="Bibliography"/>
-              <w:spacing w:before="0" w:after="160"/>
-              <w:rPr/>
-            </w:pPr>
-            <w:r>
-              <w:rPr/>
-              <w:t>CITYLAB, “Traffic’s Mind-Boggling Economic Toll,” 2018. [Online]. Available: https://www.citylab.com/transportation/2018/02/traffics-mind-boggling-economic-toll/552488/. [Accessed 2020].</w:t>
-            </w:r>
-          </w:p>
+          <w:sdt>
+            <w:sdtPr>
+              <w:docPartObj>
+                <w:docPartGallery w:val="Bibliographies"/>
+                <w:docPartUnique w:val="true"/>
+              </w:docPartObj>
+              <w:id w:val="1326438024"/>
+            </w:sdtPr>
+            <w:sdtContent>
+              <w:p>
+                <w:pPr>
+                  <w:pStyle w:val="Heading1"/>
+                  <w:spacing w:before="240" w:after="0"/>
+                  <w:rPr/>
+                </w:pPr>
+                <w:r>
+                  <w:rPr/>
+                </w:r>
+              </w:p>
+            </w:sdtContent>
+          </w:sdt>
         </w:tc>
       </w:tr>
       <w:tr>
@@ -3360,17 +3526,27 @@
             <w:tcBorders/>
             <w:shd w:fill="auto" w:val="clear"/>
           </w:tcPr>
-          <w:p>
-            <w:pPr>
-              <w:pStyle w:val="Bibliography"/>
-              <w:spacing w:before="0" w:after="160"/>
-              <w:rPr/>
-            </w:pPr>
-            <w:r>
-              <w:rPr/>
-              <w:t xml:space="preserve">[4] </w:t>
-            </w:r>
-          </w:p>
+          <w:sdt>
+            <w:sdtPr>
+              <w:docPartObj>
+                <w:docPartGallery w:val="Bibliographies"/>
+                <w:docPartUnique w:val="true"/>
+              </w:docPartObj>
+              <w:id w:val="745274434"/>
+            </w:sdtPr>
+            <w:sdtContent>
+              <w:p>
+                <w:pPr>
+                  <w:pStyle w:val="Heading1"/>
+                  <w:spacing w:before="240" w:after="0"/>
+                  <w:rPr/>
+                </w:pPr>
+                <w:r>
+                  <w:rPr/>
+                </w:r>
+              </w:p>
+            </w:sdtContent>
+          </w:sdt>
         </w:tc>
         <w:tc>
           <w:tcPr>
@@ -3378,84 +3554,55 @@
             <w:tcBorders/>
             <w:shd w:fill="auto" w:val="clear"/>
           </w:tcPr>
-          <w:p>
-            <w:pPr>
-              <w:pStyle w:val="Bibliography"/>
-              <w:spacing w:before="0" w:after="160"/>
-              <w:rPr/>
-            </w:pPr>
-            <w:r>
-              <w:rPr/>
-              <w:t>S. C. Transport, “Reducing Traffic Congestion and Pollution in Urban Areas,” Cambridge , 2016.</w:t>
-            </w:r>
-          </w:p>
+          <w:sdt>
+            <w:sdtPr>
+              <w:docPartObj>
+                <w:docPartGallery w:val="Bibliographies"/>
+                <w:docPartUnique w:val="true"/>
+              </w:docPartObj>
+              <w:id w:val="1284910762"/>
+            </w:sdtPr>
+            <w:sdtContent>
+              <w:p>
+                <w:pPr>
+                  <w:pStyle w:val="Heading1"/>
+                  <w:spacing w:before="240" w:after="0"/>
+                  <w:rPr/>
+                </w:pPr>
+                <w:bookmarkStart w:id="7" w:name="_Toc33433485"/>
+                <w:r>
+                  <w:rPr/>
+                  <w:t>Bibliography</w:t>
+                </w:r>
+                <w:bookmarkEnd w:id="7"/>
+              </w:p>
+            </w:sdtContent>
+          </w:sdt>
         </w:tc>
       </w:tr>
     </w:tbl>
     <w:p>
       <w:pPr>
         <w:pStyle w:val="Normal"/>
-        <w:rPr>
-          <w:rFonts w:eastAsia="Times New Roman"/>
-        </w:rPr>
-      </w:pPr>
-      <w:r>
-        <w:rPr>
-          <w:rFonts w:eastAsia="Times New Roman"/>
-        </w:rPr>
-      </w:r>
-    </w:p>
-    <w:p>
-      <w:pPr>
-        <w:pStyle w:val="Normal"/>
         <w:rPr/>
       </w:pPr>
       <w:r>
+        <w:fldChar w:fldCharType="begin"/>
+      </w:r>
+      <w:r>
         <w:rPr/>
-      </w:r>
-    </w:p>
-    <w:p>
-      <w:pPr>
-        <w:pStyle w:val="Normal"/>
-        <w:rPr>
-          <w:rFonts w:ascii="Calibri" w:hAnsi="Calibri" w:cs="Calibri"/>
-          <w:lang w:val="en-US"/>
-        </w:rPr>
-      </w:pPr>
-      <w:r>
-        <w:rPr>
-          <w:rFonts w:cs="Calibri"/>
-          <w:lang w:val="en-US"/>
-        </w:rPr>
-      </w:r>
-    </w:p>
-    <w:p>
-      <w:pPr>
-        <w:pStyle w:val="Normal"/>
+        <w:instrText> BIBLIOGRAPHY </w:instrText>
+      </w:r>
+      <w:r>
         <w:rPr/>
-      </w:pPr>
+        <w:fldChar w:fldCharType="separate"/>
+      </w:r>
       <w:r>
         <w:rPr/>
       </w:r>
-    </w:p>
-    <w:p>
-      <w:pPr>
-        <w:pStyle w:val="NormalWeb"/>
-        <w:spacing w:beforeAutospacing="0" w:before="0" w:afterAutospacing="0" w:after="0"/>
-        <w:rPr>
-          <w:rFonts w:ascii="Calibri" w:hAnsi="Calibri" w:cs="Calibri"/>
-          <w:sz w:val="22"/>
-          <w:szCs w:val="22"/>
-          <w:lang w:val="en-US"/>
-        </w:rPr>
-      </w:pPr>
-      <w:r>
-        <w:rPr>
-          <w:rFonts w:cs="Calibri" w:ascii="Calibri" w:hAnsi="Calibri"/>
-          <w:sz w:val="22"/>
-          <w:szCs w:val="22"/>
-          <w:lang w:val="en-US"/>
-        </w:rPr>
+      <w:r>
+        <w:rPr/>
+        <w:fldChar w:fldCharType="end"/>
       </w:r>
     </w:p>
     <w:p>
@@ -3488,6 +3635,7 @@
       <w:pgNumType w:fmt="decimal"/>
       <w:formProt w:val="false"/>
       <w:textDirection w:val="lrTb"/>
+      <w:docGrid w:type="default" w:linePitch="100" w:charSpace="0"/>
     </w:sectPr>
   </w:body>
 </w:document>
@@ -3525,6 +3673,8 @@
       </w:pPr>
       <w:rPr>
         <w:rFonts w:ascii="Symbol" w:hAnsi="Symbol" w:cs="Symbol" w:hint="default"/>
+        <w:sz w:val="22"/>
+        <w:rFonts w:cs="Symbol"/>
       </w:rPr>
     </w:lvl>
     <w:lvl w:ilvl="1">
@@ -3537,6 +3687,7 @@
       </w:pPr>
       <w:rPr>
         <w:rFonts w:ascii="Courier New" w:hAnsi="Courier New" w:cs="Courier New" w:hint="default"/>
+        <w:rFonts w:cs="Courier New"/>
       </w:rPr>
     </w:lvl>
     <w:lvl w:ilvl="2">
@@ -3549,6 +3700,7 @@
       </w:pPr>
       <w:rPr>
         <w:rFonts w:ascii="Wingdings" w:hAnsi="Wingdings" w:cs="Wingdings" w:hint="default"/>
+        <w:rFonts w:cs="Wingdings"/>
       </w:rPr>
     </w:lvl>
     <w:lvl w:ilvl="3">
@@ -3561,6 +3713,7 @@
       </w:pPr>
       <w:rPr>
         <w:rFonts w:ascii="Symbol" w:hAnsi="Symbol" w:cs="Symbol" w:hint="default"/>
+        <w:rFonts w:cs="Symbol"/>
       </w:rPr>
     </w:lvl>
     <w:lvl w:ilvl="4">
@@ -3573,6 +3726,7 @@
       </w:pPr>
       <w:rPr>
         <w:rFonts w:ascii="Courier New" w:hAnsi="Courier New" w:cs="Courier New" w:hint="default"/>
+        <w:rFonts w:cs="Courier New"/>
       </w:rPr>
     </w:lvl>
     <w:lvl w:ilvl="5">
@@ -3585,6 +3739,7 @@
       </w:pPr>
       <w:rPr>
         <w:rFonts w:ascii="Wingdings" w:hAnsi="Wingdings" w:cs="Wingdings" w:hint="default"/>
+        <w:rFonts w:cs="Wingdings"/>
       </w:rPr>
     </w:lvl>
     <w:lvl w:ilvl="6">
@@ -3597,6 +3752,7 @@
       </w:pPr>
       <w:rPr>
         <w:rFonts w:ascii="Symbol" w:hAnsi="Symbol" w:cs="Symbol" w:hint="default"/>
+        <w:rFonts w:cs="Symbol"/>
       </w:rPr>
     </w:lvl>
     <w:lvl w:ilvl="7">
@@ -3609,6 +3765,7 @@
       </w:pPr>
       <w:rPr>
         <w:rFonts w:ascii="Courier New" w:hAnsi="Courier New" w:cs="Courier New" w:hint="default"/>
+        <w:rFonts w:cs="Courier New"/>
       </w:rPr>
     </w:lvl>
     <w:lvl w:ilvl="8">
@@ -3621,6 +3778,7 @@
       </w:pPr>
       <w:rPr>
         <w:rFonts w:ascii="Wingdings" w:hAnsi="Wingdings" w:cs="Wingdings" w:hint="default"/>
+        <w:rFonts w:cs="Wingdings"/>
       </w:rPr>
     </w:lvl>
   </w:abstractNum>
@@ -3639,6 +3797,7 @@
       <w:rPr>
         <w:rFonts w:ascii="Symbol" w:hAnsi="Symbol" w:cs="Symbol" w:hint="default"/>
         <w:sz w:val="20"/>
+        <w:rFonts w:cs="Symbol"/>
       </w:rPr>
     </w:lvl>
     <w:lvl w:ilvl="1">
@@ -3655,6 +3814,7 @@
       <w:rPr>
         <w:rFonts w:ascii="Courier New" w:hAnsi="Courier New" w:cs="Courier New" w:hint="default"/>
         <w:sz w:val="20"/>
+        <w:rFonts w:cs="Courier New"/>
       </w:rPr>
     </w:lvl>
     <w:lvl w:ilvl="2">
@@ -3671,6 +3831,7 @@
       <w:rPr>
         <w:rFonts w:ascii="Symbol" w:hAnsi="Symbol" w:cs="Symbol" w:hint="default"/>
         <w:sz w:val="20"/>
+        <w:rFonts w:cs="Symbol"/>
       </w:rPr>
     </w:lvl>
     <w:lvl w:ilvl="3">
@@ -3687,6 +3848,7 @@
       <w:rPr>
         <w:rFonts w:ascii="Symbol" w:hAnsi="Symbol" w:cs="Symbol" w:hint="default"/>
         <w:sz w:val="20"/>
+        <w:rFonts w:cs="Symbol"/>
       </w:rPr>
     </w:lvl>
     <w:lvl w:ilvl="4">
@@ -3703,6 +3865,7 @@
       <w:rPr>
         <w:rFonts w:ascii="Symbol" w:hAnsi="Symbol" w:cs="Symbol" w:hint="default"/>
         <w:sz w:val="20"/>
+        <w:rFonts w:cs="Symbol"/>
       </w:rPr>
     </w:lvl>
     <w:lvl w:ilvl="5">
@@ -3719,6 +3882,7 @@
       <w:rPr>
         <w:rFonts w:ascii="Symbol" w:hAnsi="Symbol" w:cs="Symbol" w:hint="default"/>
         <w:sz w:val="20"/>
+        <w:rFonts w:cs="Symbol"/>
       </w:rPr>
     </w:lvl>
     <w:lvl w:ilvl="6">
@@ -3735,6 +3899,7 @@
       <w:rPr>
         <w:rFonts w:ascii="Symbol" w:hAnsi="Symbol" w:cs="Symbol" w:hint="default"/>
         <w:sz w:val="20"/>
+        <w:rFonts w:cs="Symbol"/>
       </w:rPr>
     </w:lvl>
     <w:lvl w:ilvl="7">
@@ -3751,6 +3916,7 @@
       <w:rPr>
         <w:rFonts w:ascii="Symbol" w:hAnsi="Symbol" w:cs="Symbol" w:hint="default"/>
         <w:sz w:val="20"/>
+        <w:rFonts w:cs="Symbol"/>
       </w:rPr>
     </w:lvl>
     <w:lvl w:ilvl="8">
@@ -3767,6 +3933,7 @@
       <w:rPr>
         <w:rFonts w:ascii="Symbol" w:hAnsi="Symbol" w:cs="Symbol" w:hint="default"/>
         <w:sz w:val="20"/>
+        <w:rFonts w:cs="Symbol"/>
       </w:rPr>
     </w:lvl>
   </w:abstractNum>
@@ -3880,7 +4047,6 @@
     <w:rPrDefault>
       <w:rPr>
         <w:rFonts w:ascii="Calibri" w:hAnsi="Calibri" w:eastAsia="Calibri" w:cs="" w:asciiTheme="minorHAnsi" w:cstheme="minorBidi" w:eastAsiaTheme="minorHAnsi" w:hAnsiTheme="minorHAnsi"/>
-        <w:sz w:val="22"/>
         <w:szCs w:val="22"/>
         <w:lang w:val="en-AU" w:eastAsia="en-US" w:bidi="ar-SA"/>
       </w:rPr>
@@ -4459,6 +4625,142 @@
     <w:name w:val="Index Link"/>
     <w:qFormat/>
     <w:rPr/>
+  </w:style>
+  <w:style w:type="character" w:styleId="ListLabel10">
+    <w:name w:val="ListLabel 10"/>
+    <w:qFormat/>
+    <w:rPr>
+      <w:rFonts w:cs="Symbol"/>
+      <w:sz w:val="22"/>
+    </w:rPr>
+  </w:style>
+  <w:style w:type="character" w:styleId="ListLabel11">
+    <w:name w:val="ListLabel 11"/>
+    <w:qFormat/>
+    <w:rPr>
+      <w:rFonts w:cs="Courier New"/>
+    </w:rPr>
+  </w:style>
+  <w:style w:type="character" w:styleId="ListLabel12">
+    <w:name w:val="ListLabel 12"/>
+    <w:qFormat/>
+    <w:rPr>
+      <w:rFonts w:cs="Wingdings"/>
+    </w:rPr>
+  </w:style>
+  <w:style w:type="character" w:styleId="ListLabel13">
+    <w:name w:val="ListLabel 13"/>
+    <w:qFormat/>
+    <w:rPr>
+      <w:rFonts w:cs="Symbol"/>
+    </w:rPr>
+  </w:style>
+  <w:style w:type="character" w:styleId="ListLabel14">
+    <w:name w:val="ListLabel 14"/>
+    <w:qFormat/>
+    <w:rPr>
+      <w:rFonts w:cs="Courier New"/>
+    </w:rPr>
+  </w:style>
+  <w:style w:type="character" w:styleId="ListLabel15">
+    <w:name w:val="ListLabel 15"/>
+    <w:qFormat/>
+    <w:rPr>
+      <w:rFonts w:cs="Wingdings"/>
+    </w:rPr>
+  </w:style>
+  <w:style w:type="character" w:styleId="ListLabel16">
+    <w:name w:val="ListLabel 16"/>
+    <w:qFormat/>
+    <w:rPr>
+      <w:rFonts w:cs="Symbol"/>
+    </w:rPr>
+  </w:style>
+  <w:style w:type="character" w:styleId="ListLabel17">
+    <w:name w:val="ListLabel 17"/>
+    <w:qFormat/>
+    <w:rPr>
+      <w:rFonts w:cs="Courier New"/>
+    </w:rPr>
+  </w:style>
+  <w:style w:type="character" w:styleId="ListLabel18">
+    <w:name w:val="ListLabel 18"/>
+    <w:qFormat/>
+    <w:rPr>
+      <w:rFonts w:cs="Wingdings"/>
+    </w:rPr>
+  </w:style>
+  <w:style w:type="character" w:styleId="ListLabel19">
+    <w:name w:val="ListLabel 19"/>
+    <w:qFormat/>
+    <w:rPr>
+      <w:rFonts w:ascii="Calibri" w:hAnsi="Calibri" w:cs="Symbol"/>
+      <w:sz w:val="20"/>
+    </w:rPr>
+  </w:style>
+  <w:style w:type="character" w:styleId="ListLabel20">
+    <w:name w:val="ListLabel 20"/>
+    <w:qFormat/>
+    <w:rPr>
+      <w:rFonts w:ascii="Calibri" w:hAnsi="Calibri" w:cs="Courier New"/>
+      <w:sz w:val="20"/>
+    </w:rPr>
+  </w:style>
+  <w:style w:type="character" w:styleId="ListLabel21">
+    <w:name w:val="ListLabel 21"/>
+    <w:qFormat/>
+    <w:rPr>
+      <w:rFonts w:ascii="Calibri" w:hAnsi="Calibri" w:cs="Symbol"/>
+      <w:sz w:val="20"/>
+    </w:rPr>
+  </w:style>
+  <w:style w:type="character" w:styleId="ListLabel22">
+    <w:name w:val="ListLabel 22"/>
+    <w:qFormat/>
+    <w:rPr>
+      <w:rFonts w:cs="Symbol"/>
+      <w:sz w:val="20"/>
+    </w:rPr>
+  </w:style>
+  <w:style w:type="character" w:styleId="ListLabel23">
+    <w:name w:val="ListLabel 23"/>
+    <w:qFormat/>
+    <w:rPr>
+      <w:rFonts w:cs="Symbol"/>
+      <w:sz w:val="20"/>
+    </w:rPr>
+  </w:style>
+  <w:style w:type="character" w:styleId="ListLabel24">
+    <w:name w:val="ListLabel 24"/>
+    <w:qFormat/>
+    <w:rPr>
+      <w:rFonts w:cs="Symbol"/>
+      <w:sz w:val="20"/>
+    </w:rPr>
+  </w:style>
+  <w:style w:type="character" w:styleId="ListLabel25">
+    <w:name w:val="ListLabel 25"/>
+    <w:qFormat/>
+    <w:rPr>
+      <w:rFonts w:cs="Symbol"/>
+      <w:sz w:val="20"/>
+    </w:rPr>
+  </w:style>
+  <w:style w:type="character" w:styleId="ListLabel26">
+    <w:name w:val="ListLabel 26"/>
+    <w:qFormat/>
+    <w:rPr>
+      <w:rFonts w:cs="Symbol"/>
+      <w:sz w:val="20"/>
+    </w:rPr>
+  </w:style>
+  <w:style w:type="character" w:styleId="ListLabel27">
+    <w:name w:val="ListLabel 27"/>
+    <w:qFormat/>
+    <w:rPr>
+      <w:rFonts w:cs="Symbol"/>
+      <w:sz w:val="20"/>
+    </w:rPr>
   </w:style>
   <w:style w:type="paragraph" w:styleId="Heading">
     <w:name w:val="Heading"/>

</xml_diff>